<commit_message>
skill weight for job history
</commit_message>
<xml_diff>
--- a/resumes/resume5_linus_ds.docx
+++ b/resumes/resume5_linus_ds.docx
@@ -53,25 +53,7 @@
           <w:kern w:val="0"/>
           <w14:ligatures w14:val="none"/>
         </w:rPr>
-        <w:t xml:space="preserve">Email:  linuschia@email.com   |   </w:t>
-      </w:r>
-      <w:proofErr w:type="gramStart"/>
-      <w:r>
-        <w:rPr>
-          <w:rFonts w:ascii="Times New Roman" w:eastAsia="Times New Roman" w:hAnsi="Times New Roman" w:cs="Times New Roman"/>
-          <w:kern w:val="0"/>
-          <w14:ligatures w14:val="none"/>
-        </w:rPr>
-        <w:t>Mobile:+</w:t>
-      </w:r>
-      <w:proofErr w:type="gramEnd"/>
-      <w:r>
-        <w:rPr>
-          <w:rFonts w:ascii="Times New Roman" w:eastAsia="Times New Roman" w:hAnsi="Times New Roman" w:cs="Times New Roman"/>
-          <w:kern w:val="0"/>
-          <w14:ligatures w14:val="none"/>
-        </w:rPr>
-        <w:t>65 12 1234 5678   |   Nationality: Singaporean</w:t>
+        <w:t>Email:  linuschia@email.com   |   Mobile:+65 12 1234 5678   |   Nationality: Singaporean</w:t>
       </w:r>
     </w:p>
     <w:p>
@@ -195,25 +177,7 @@
           <w:kern w:val="0"/>
           <w14:ligatures w14:val="none"/>
         </w:rPr>
-        <w:t xml:space="preserve">Boosted customer retention at ABC Bank by 25% and Premier status customer eligibility by 28% </w:t>
-      </w:r>
-      <w:proofErr w:type="gramStart"/>
-      <w:r>
-        <w:rPr>
-          <w:rFonts w:ascii="Times New Roman" w:eastAsia="Times New Roman" w:hAnsi="Times New Roman" w:cs="Times New Roman"/>
-          <w:kern w:val="0"/>
-          <w14:ligatures w14:val="none"/>
-        </w:rPr>
-        <w:t>through the use of</w:t>
-      </w:r>
-      <w:proofErr w:type="gramEnd"/>
-      <w:r>
-        <w:rPr>
-          <w:rFonts w:ascii="Times New Roman" w:eastAsia="Times New Roman" w:hAnsi="Times New Roman" w:cs="Times New Roman"/>
-          <w:kern w:val="0"/>
-          <w14:ligatures w14:val="none"/>
-        </w:rPr>
-        <w:t xml:space="preserve"> Density Based Spatial Clustering and RFM analysis to recommend customer segmentation and improve marketing strategies.</w:t>
+        <w:t>Boosted customer retention at ABC Bank by 25% and Premier status customer eligibility by 28% through the use of Density Based Spatial Clustering and RFM analysis to recommend customer segmentation and improve marketing strategies.</w:t>
       </w:r>
     </w:p>
     <w:p>
@@ -240,27 +204,6 @@
     </w:p>
     <w:p>
       <w:pPr>
-        <w:spacing w:before="100" w:beforeAutospacing="1" w:after="100" w:afterAutospacing="1" w:line="240" w:lineRule="auto"/>
-        <w:jc w:val="both"/>
-        <w:rPr>
-          <w:rFonts w:ascii="Times New Roman" w:eastAsia="Times New Roman" w:hAnsi="Times New Roman" w:cs="Times New Roman"/>
-          <w:kern w:val="0"/>
-          <w14:ligatures w14:val="none"/>
-        </w:rPr>
-      </w:pPr>
-      <w:r>
-        <w:rPr>
-          <w:rFonts w:ascii="Times New Roman" w:eastAsia="Times New Roman" w:hAnsi="Times New Roman" w:cs="Times New Roman"/>
-          <w:color w:val="FFFFFF"/>
-          <w:kern w:val="0"/>
-          <w:shd w:val="clear" w:color="auto" w:fill="34AEEF"/>
-          <w14:ligatures w14:val="none"/>
-        </w:rPr>
-        <w:t>[This section gives a good helicopter view of the candidate. Quantifying the current role where possible also helps to give scale to the current responsibilities.]</w:t>
-      </w:r>
-    </w:p>
-    <w:p>
-      <w:pPr>
         <w:spacing w:after="0" w:line="240" w:lineRule="auto"/>
         <w:rPr>
           <w:rFonts w:ascii="Times New Roman" w:eastAsia="Times New Roman" w:hAnsi="Times New Roman" w:cs="Times New Roman"/>
@@ -292,61 +235,7 @@
           <w:kern w:val="0"/>
           <w14:ligatures w14:val="none"/>
         </w:rPr>
-        <w:t xml:space="preserve">Consumer Analytics &amp; Data Mining &amp; Analysis   |   Data Science Product Development   |   Data Pipeline Solutioning   |   </w:t>
-      </w:r>
-      <w:proofErr w:type="spellStart"/>
-      <w:r>
-        <w:rPr>
-          <w:rFonts w:ascii="Times New Roman" w:eastAsia="Times New Roman" w:hAnsi="Times New Roman" w:cs="Times New Roman"/>
-          <w:kern w:val="0"/>
-          <w14:ligatures w14:val="none"/>
-        </w:rPr>
-        <w:t>SRegional</w:t>
-      </w:r>
-      <w:proofErr w:type="spellEnd"/>
-      <w:r>
-        <w:rPr>
-          <w:rFonts w:ascii="Times New Roman" w:eastAsia="Times New Roman" w:hAnsi="Times New Roman" w:cs="Times New Roman"/>
-          <w:kern w:val="0"/>
-          <w14:ligatures w14:val="none"/>
-        </w:rPr>
-        <w:t xml:space="preserve"> Team Management   |   Advanced Machine Learning &amp; Predictive </w:t>
-      </w:r>
-      <w:proofErr w:type="spellStart"/>
-      <w:r>
-        <w:rPr>
-          <w:rFonts w:ascii="Times New Roman" w:eastAsia="Times New Roman" w:hAnsi="Times New Roman" w:cs="Times New Roman"/>
-          <w:kern w:val="0"/>
-          <w14:ligatures w14:val="none"/>
-        </w:rPr>
-        <w:t>Modeling</w:t>
-      </w:r>
-      <w:proofErr w:type="spellEnd"/>
-      <w:r>
-        <w:rPr>
-          <w:rFonts w:ascii="Times New Roman" w:eastAsia="Times New Roman" w:hAnsi="Times New Roman" w:cs="Times New Roman"/>
-          <w:kern w:val="0"/>
-          <w14:ligatures w14:val="none"/>
-        </w:rPr>
-        <w:t xml:space="preserve">   |   Quantitative &amp; Qualitative Problem Solving   </w:t>
-      </w:r>
-      <w:proofErr w:type="gramStart"/>
-      <w:r>
-        <w:rPr>
-          <w:rFonts w:ascii="Times New Roman" w:eastAsia="Times New Roman" w:hAnsi="Times New Roman" w:cs="Times New Roman"/>
-          <w:kern w:val="0"/>
-          <w14:ligatures w14:val="none"/>
-        </w:rPr>
-        <w:t>|  Model</w:t>
-      </w:r>
-      <w:proofErr w:type="gramEnd"/>
-      <w:r>
-        <w:rPr>
-          <w:rFonts w:ascii="Times New Roman" w:eastAsia="Times New Roman" w:hAnsi="Times New Roman" w:cs="Times New Roman"/>
-          <w:kern w:val="0"/>
-          <w14:ligatures w14:val="none"/>
-        </w:rPr>
-        <w:t xml:space="preserve"> Validation   |   Market Entry Strategy   |   Model Validation   |   Data Visualization   |   Client Relationship Management  </w:t>
+        <w:t>Consumer Analytics &amp; Data Mining &amp; Analysis   |   Data Science Product Development   |   Data Pipeline Solutioning   |   SRegional Team Management   |   Advanced Machine Learning &amp; Predictive Modeling   |   Quantitative &amp; Qualitative Problem Solving   |  Model Validation   |   Market Entry Strategy   |   Model Validation   |   Data Visualization   |   Client Relationship Management  </w:t>
       </w:r>
     </w:p>
     <w:p>
@@ -354,20 +243,12 @@
         <w:spacing w:after="0" w:line="240" w:lineRule="auto"/>
         <w:rPr>
           <w:rFonts w:ascii="Times New Roman" w:eastAsia="Times New Roman" w:hAnsi="Times New Roman" w:cs="Times New Roman"/>
-          <w:kern w:val="0"/>
-          <w14:ligatures w14:val="none"/>
-        </w:rPr>
-      </w:pPr>
-      <w:r>
-        <w:rPr>
-          <w:rFonts w:ascii="Times New Roman" w:eastAsia="Times New Roman" w:hAnsi="Times New Roman" w:cs="Times New Roman"/>
           <w:color w:val="FFFFFF"/>
           <w:kern w:val="0"/>
           <w:shd w:val="clear" w:color="auto" w:fill="34AEEF"/>
           <w14:ligatures w14:val="none"/>
         </w:rPr>
-        <w:t>[Ensure the keywords here mirror those used in the job ad. The first round of vetting is often done by a software scanner. This section helps to pad the CV with key phrases related to risk management, which are necessary to get past those scanners.]</w:t>
-      </w:r>
+      </w:pPr>
     </w:p>
     <w:p>
       <w:pPr>
@@ -460,35 +341,7 @@
           <w:kern w:val="0"/>
           <w14:ligatures w14:val="none"/>
         </w:rPr>
-        <w:t xml:space="preserve">Drive consumer analytics capabilities of consumer banking, </w:t>
-      </w:r>
-      <w:proofErr w:type="gramStart"/>
-      <w:r>
-        <w:rPr>
-          <w:rFonts w:ascii="Times New Roman" w:eastAsia="Times New Roman" w:hAnsi="Times New Roman" w:cs="Times New Roman"/>
-          <w:kern w:val="0"/>
-          <w14:ligatures w14:val="none"/>
-        </w:rPr>
-        <w:t>business</w:t>
-      </w:r>
-      <w:proofErr w:type="gramEnd"/>
-      <w:r>
-        <w:rPr>
-          <w:rFonts w:ascii="Times New Roman" w:eastAsia="Times New Roman" w:hAnsi="Times New Roman" w:cs="Times New Roman"/>
-          <w:kern w:val="0"/>
-          <w14:ligatures w14:val="none"/>
-        </w:rPr>
-        <w:t xml:space="preserve"> and investment banking divisions; articulate insights from consumer databases to assist the segment managers, portfolio managers and executive team in decision making. </w:t>
-      </w:r>
-      <w:r>
-        <w:rPr>
-          <w:rFonts w:ascii="Times New Roman" w:eastAsia="Times New Roman" w:hAnsi="Times New Roman" w:cs="Times New Roman"/>
-          <w:color w:val="FFFFFF"/>
-          <w:kern w:val="0"/>
-          <w:shd w:val="clear" w:color="auto" w:fill="34AEEF"/>
-          <w14:ligatures w14:val="none"/>
-        </w:rPr>
-        <w:t>[Opening line succinctly sums up the candidate’s current role as it speaks about primary responsibilities and scope.]</w:t>
+        <w:t xml:space="preserve">Drive consumer analytics capabilities of consumer banking, business and investment banking divisions; articulate insights from consumer databases to assist the segment managers, portfolio managers and executive team in decision making. </w:t>
       </w:r>
     </w:p>
     <w:p>
@@ -510,25 +363,7 @@
           <w:kern w:val="0"/>
           <w14:ligatures w14:val="none"/>
         </w:rPr>
-        <w:t xml:space="preserve">Conceptualize and build predictive analytics models for </w:t>
-      </w:r>
-      <w:proofErr w:type="spellStart"/>
-      <w:r>
-        <w:rPr>
-          <w:rFonts w:ascii="Times New Roman" w:eastAsia="Times New Roman" w:hAnsi="Times New Roman" w:cs="Times New Roman"/>
-          <w:kern w:val="0"/>
-          <w14:ligatures w14:val="none"/>
-        </w:rPr>
-        <w:t>analyzing</w:t>
-      </w:r>
-      <w:proofErr w:type="spellEnd"/>
-      <w:r>
-        <w:rPr>
-          <w:rFonts w:ascii="Times New Roman" w:eastAsia="Times New Roman" w:hAnsi="Times New Roman" w:cs="Times New Roman"/>
-          <w:kern w:val="0"/>
-          <w14:ligatures w14:val="none"/>
-        </w:rPr>
-        <w:t xml:space="preserve"> consumer spending data by integrating advanced machine learning tools with big data analytics techniques.</w:t>
+        <w:t>Conceptualize and build predictive analytics models for analyzing consumer spending data by integrating advanced machine learning tools with big data analytics techniques.</w:t>
       </w:r>
     </w:p>
     <w:p>
@@ -550,18 +385,7 @@
           <w:kern w:val="0"/>
           <w14:ligatures w14:val="none"/>
         </w:rPr>
-        <w:lastRenderedPageBreak/>
-        <w:t xml:space="preserve">Interface closely with non-technical teams to identify potential areas for improvement and communicate statistical results in an easy-to-understand and highly business relevant manner. </w:t>
-      </w:r>
-      <w:r>
-        <w:rPr>
-          <w:rFonts w:ascii="Times New Roman" w:eastAsia="Times New Roman" w:hAnsi="Times New Roman" w:cs="Times New Roman"/>
-          <w:color w:val="FFFFFF"/>
-          <w:kern w:val="0"/>
-          <w:shd w:val="clear" w:color="auto" w:fill="34AEEF"/>
-          <w14:ligatures w14:val="none"/>
-        </w:rPr>
-        <w:t>[Show that you’re capable of communicating effectively with diverse organisational stakeholders.]</w:t>
+        <w:t>Interface closely with non-technical teams to identify potential areas for improvement and communicate statistical results in an easy-to-understand and highly business relevant manner.</w:t>
       </w:r>
     </w:p>
     <w:p>
@@ -602,35 +426,8 @@
           <w:kern w:val="0"/>
           <w14:ligatures w14:val="none"/>
         </w:rPr>
-        <w:t xml:space="preserve">Attained 8x increase in customer acquisition by using Random Forest classification to apply look-alike and propensity modelling for studying consumer demographics, credit card usage and spending </w:t>
-      </w:r>
-      <w:proofErr w:type="spellStart"/>
-      <w:r>
-        <w:rPr>
-          <w:rFonts w:ascii="Times New Roman" w:eastAsia="Times New Roman" w:hAnsi="Times New Roman" w:cs="Times New Roman"/>
-          <w:kern w:val="0"/>
-          <w14:ligatures w14:val="none"/>
-        </w:rPr>
-        <w:t>behavior</w:t>
-      </w:r>
-      <w:proofErr w:type="spellEnd"/>
-      <w:r>
-        <w:rPr>
-          <w:rFonts w:ascii="Times New Roman" w:eastAsia="Times New Roman" w:hAnsi="Times New Roman" w:cs="Times New Roman"/>
-          <w:kern w:val="0"/>
-          <w14:ligatures w14:val="none"/>
-        </w:rPr>
-        <w:t xml:space="preserve"> of existing customers with unit trust accounts. </w:t>
-      </w:r>
-      <w:r>
-        <w:rPr>
-          <w:rFonts w:ascii="Times New Roman" w:eastAsia="Times New Roman" w:hAnsi="Times New Roman" w:cs="Times New Roman"/>
-          <w:color w:val="FFFFFF"/>
-          <w:kern w:val="0"/>
-          <w:shd w:val="clear" w:color="auto" w:fill="34AEEF"/>
-          <w14:ligatures w14:val="none"/>
-        </w:rPr>
-        <w:t>[Talk about your contributions (and the approaches you took on to achieve them) to the company and how it improved operations or drove business results]</w:t>
+        <w:lastRenderedPageBreak/>
+        <w:t xml:space="preserve">Attained 8x increase in customer acquisition by using Random Forest classification to apply look-alike and propensity modelling for studying consumer demographics, credit card usage and spending behavior of existing customers with unit trust accounts. </w:t>
       </w:r>
     </w:p>
     <w:p>
@@ -655,16 +452,6 @@
         </w:rPr>
         <w:t xml:space="preserve">Improved existing predictive model by 3.2x by implementing Gradient Boosting Classifier to enhance targeting accuracy of prospective Premier clients. </w:t>
       </w:r>
-      <w:r>
-        <w:rPr>
-          <w:rFonts w:ascii="Times New Roman" w:eastAsia="Times New Roman" w:hAnsi="Times New Roman" w:cs="Times New Roman"/>
-          <w:color w:val="FFFFFF"/>
-          <w:kern w:val="0"/>
-          <w:shd w:val="clear" w:color="auto" w:fill="34AEEF"/>
-          <w14:ligatures w14:val="none"/>
-        </w:rPr>
-        <w:t>[Cite quantifiable metrics to support your achievements. Do, however, be aware of your company confidentiality clause.]</w:t>
-      </w:r>
     </w:p>
     <w:p>
       <w:pPr>
@@ -686,17 +473,7 @@
           <w:kern w:val="0"/>
           <w14:ligatures w14:val="none"/>
         </w:rPr>
-        <w:t xml:space="preserve">Spearheaded 29% increase in customer acquisition for a prestigious account by identifying clients who fail to meet thresholds and cross-selling alternative financial products. </w:t>
-      </w:r>
-      <w:r>
-        <w:rPr>
-          <w:rFonts w:ascii="Times New Roman" w:eastAsia="Times New Roman" w:hAnsi="Times New Roman" w:cs="Times New Roman"/>
-          <w:color w:val="FFFFFF"/>
-          <w:kern w:val="0"/>
-          <w:shd w:val="clear" w:color="auto" w:fill="34AEEF"/>
-          <w14:ligatures w14:val="none"/>
-        </w:rPr>
-        <w:t>[Cite quantifiable metrics to support your achievements. Do, however, be aware of your company confidentiality clause.]</w:t>
+        <w:t>Spearheaded 29% increase in customer acquisition for a prestigious account by identifying clients who fail to meet thresholds and cross-selling alternative financial products</w:t>
       </w:r>
     </w:p>
     <w:p>
@@ -793,16 +570,6 @@
         </w:rPr>
         <w:t xml:space="preserve">Directed team of 9 to maintain product pipeline and maximize profit margins by highlighting high profitability products and presenting strategic market penetration plans to manufacturers for various products. </w:t>
       </w:r>
-      <w:r>
-        <w:rPr>
-          <w:rFonts w:ascii="Times New Roman" w:eastAsia="Times New Roman" w:hAnsi="Times New Roman" w:cs="Times New Roman"/>
-          <w:color w:val="FFFFFF"/>
-          <w:kern w:val="0"/>
-          <w:shd w:val="clear" w:color="auto" w:fill="34AEEF"/>
-          <w14:ligatures w14:val="none"/>
-        </w:rPr>
-        <w:t>[Simple, clear overview of the job you previously done.]</w:t>
-      </w:r>
     </w:p>
     <w:p>
       <w:pPr>
@@ -839,41 +606,13 @@
           <w14:ligatures w14:val="none"/>
         </w:rPr>
       </w:pPr>
-      <w:proofErr w:type="spellStart"/>
       <w:r>
         <w:rPr>
           <w:rFonts w:ascii="Times New Roman" w:eastAsia="Times New Roman" w:hAnsi="Times New Roman" w:cs="Times New Roman"/>
           <w:kern w:val="0"/>
           <w14:ligatures w14:val="none"/>
         </w:rPr>
-        <w:t>Analyzed</w:t>
-      </w:r>
-      <w:proofErr w:type="spellEnd"/>
-      <w:r>
-        <w:rPr>
-          <w:rFonts w:ascii="Times New Roman" w:eastAsia="Times New Roman" w:hAnsi="Times New Roman" w:cs="Times New Roman"/>
-          <w:kern w:val="0"/>
-          <w14:ligatures w14:val="none"/>
-        </w:rPr>
-        <w:t xml:space="preserve"> historical data of tendered projects and product </w:t>
-      </w:r>
-      <w:proofErr w:type="gramStart"/>
-      <w:r>
-        <w:rPr>
-          <w:rFonts w:ascii="Times New Roman" w:eastAsia="Times New Roman" w:hAnsi="Times New Roman" w:cs="Times New Roman"/>
-          <w:kern w:val="0"/>
-          <w14:ligatures w14:val="none"/>
-        </w:rPr>
-        <w:t>pipelines, and</w:t>
-      </w:r>
-      <w:proofErr w:type="gramEnd"/>
-      <w:r>
-        <w:rPr>
-          <w:rFonts w:ascii="Times New Roman" w:eastAsia="Times New Roman" w:hAnsi="Times New Roman" w:cs="Times New Roman"/>
-          <w:kern w:val="0"/>
-          <w14:ligatures w14:val="none"/>
-        </w:rPr>
-        <w:t xml:space="preserve"> collaborated extensively with government agencies and engineering consultants to determine product segmentation, areas for improvement and potential markets to penetrate.</w:t>
+        <w:t>Analyzed historical data of tendered projects and product pipelines, and collaborated extensively with government agencies and engineering consultants to determine product segmentation, areas for improvement and potential markets to penetrate.</w:t>
       </w:r>
     </w:p>
     <w:p>
@@ -989,7 +728,6 @@
           <w:kern w:val="0"/>
           <w14:ligatures w14:val="none"/>
         </w:rPr>
-        <w:lastRenderedPageBreak/>
         <w:t>BHU Institute, Singapore</w:t>
       </w:r>
     </w:p>
@@ -1075,43 +813,8 @@
           <w:kern w:val="0"/>
           <w14:ligatures w14:val="none"/>
         </w:rPr>
-        <w:t xml:space="preserve">Singapore Cancer </w:t>
-      </w:r>
-      <w:proofErr w:type="spellStart"/>
-      <w:r>
-        <w:rPr>
-          <w:rFonts w:ascii="Times New Roman" w:eastAsia="Times New Roman" w:hAnsi="Times New Roman" w:cs="Times New Roman"/>
-          <w:kern w:val="0"/>
-          <w14:ligatures w14:val="none"/>
-        </w:rPr>
-        <w:t>Center</w:t>
-      </w:r>
-      <w:proofErr w:type="spellEnd"/>
-      <w:r>
-        <w:rPr>
-          <w:rFonts w:ascii="Times New Roman" w:eastAsia="Times New Roman" w:hAnsi="Times New Roman" w:cs="Times New Roman"/>
-          <w:kern w:val="0"/>
-          <w14:ligatures w14:val="none"/>
-        </w:rPr>
-        <w:t xml:space="preserve"> Project [2014 – 2015]: Used a Generalized Linear Mixed Model to ascertain the overall effectiveness of </w:t>
-      </w:r>
-      <w:proofErr w:type="spellStart"/>
-      <w:r>
-        <w:rPr>
-          <w:rFonts w:ascii="Times New Roman" w:eastAsia="Times New Roman" w:hAnsi="Times New Roman" w:cs="Times New Roman"/>
-          <w:kern w:val="0"/>
-          <w14:ligatures w14:val="none"/>
-        </w:rPr>
-        <w:t>Center’s</w:t>
-      </w:r>
-      <w:proofErr w:type="spellEnd"/>
-      <w:r>
-        <w:rPr>
-          <w:rFonts w:ascii="Times New Roman" w:eastAsia="Times New Roman" w:hAnsi="Times New Roman" w:cs="Times New Roman"/>
-          <w:kern w:val="0"/>
-          <w14:ligatures w14:val="none"/>
-        </w:rPr>
-        <w:t xml:space="preserve"> wellness programs by evaluating improvement in patients’ quality of life.</w:t>
+        <w:lastRenderedPageBreak/>
+        <w:t>Singapore Cancer Center Project [2014 – 2015]: Used a Generalized Linear Mixed Model to ascertain the overall effectiveness of Center’s wellness programs by evaluating improvement in patients’ quality of life.</w:t>
       </w:r>
     </w:p>
     <w:p>
@@ -1133,35 +836,7 @@
           <w:kern w:val="0"/>
           <w14:ligatures w14:val="none"/>
         </w:rPr>
-        <w:t xml:space="preserve">Evolutionary Biology Mutation Project [2014 – 2015]: Provided statistical consultancy for project evaluating effect of genetic mutation on a micro-organism’s survival outlook. Advised team on data collection methodologies and data governance, led functional data analysis of </w:t>
-      </w:r>
-      <w:proofErr w:type="gramStart"/>
-      <w:r>
-        <w:rPr>
-          <w:rFonts w:ascii="Times New Roman" w:eastAsia="Times New Roman" w:hAnsi="Times New Roman" w:cs="Times New Roman"/>
-          <w:kern w:val="0"/>
-          <w14:ligatures w14:val="none"/>
-        </w:rPr>
-        <w:t>results</w:t>
-      </w:r>
-      <w:proofErr w:type="gramEnd"/>
-      <w:r>
-        <w:rPr>
-          <w:rFonts w:ascii="Times New Roman" w:eastAsia="Times New Roman" w:hAnsi="Times New Roman" w:cs="Times New Roman"/>
-          <w:kern w:val="0"/>
-          <w14:ligatures w14:val="none"/>
-        </w:rPr>
-        <w:t xml:space="preserve"> and interpreted key insights to improve the experiment. </w:t>
-      </w:r>
-      <w:r>
-        <w:rPr>
-          <w:rFonts w:ascii="Times New Roman" w:eastAsia="Times New Roman" w:hAnsi="Times New Roman" w:cs="Times New Roman"/>
-          <w:color w:val="FFFFFF"/>
-          <w:kern w:val="0"/>
-          <w:shd w:val="clear" w:color="auto" w:fill="34AEEF"/>
-          <w14:ligatures w14:val="none"/>
-        </w:rPr>
-        <w:t>[Mention key projects led or undertaken and specific contributions to each project. Include metrics here too, where possible.]</w:t>
+        <w:t xml:space="preserve">Evolutionary Biology Mutation Project [2014 – 2015]: Provided statistical consultancy for project evaluating effect of genetic mutation on a micro-organism’s survival outlook. Advised team on data collection methodologies and data governance, led functional data analysis of results and interpreted key insights to improve the experiment. </w:t>
       </w:r>
     </w:p>
     <w:p>
@@ -1383,57 +1058,7 @@
           <w:kern w:val="0"/>
           <w14:ligatures w14:val="none"/>
         </w:rPr>
-        <w:t xml:space="preserve">Technical Skills: Tableau, Python, Spark, R, SAS, SQL, MATLAB, Microsoft Office, Object Oriented Design, Data Mining, Big Data Processing Frameworks, Model Optimization using Integer Programming &amp; Constraint Programming, basic knowledge of SPSS, </w:t>
-      </w:r>
-      <w:proofErr w:type="spellStart"/>
-      <w:r>
-        <w:rPr>
-          <w:rFonts w:ascii="Times New Roman" w:eastAsia="Times New Roman" w:hAnsi="Times New Roman" w:cs="Times New Roman"/>
-          <w:kern w:val="0"/>
-          <w14:ligatures w14:val="none"/>
-        </w:rPr>
-        <w:t>Javascript</w:t>
-      </w:r>
-      <w:proofErr w:type="spellEnd"/>
-      <w:r>
-        <w:rPr>
-          <w:rFonts w:ascii="Times New Roman" w:eastAsia="Times New Roman" w:hAnsi="Times New Roman" w:cs="Times New Roman"/>
-          <w:kern w:val="0"/>
-          <w14:ligatures w14:val="none"/>
-        </w:rPr>
-        <w:t xml:space="preserve">, and Java. </w:t>
-      </w:r>
-      <w:r>
-        <w:rPr>
-          <w:rFonts w:ascii="Times New Roman" w:eastAsia="Times New Roman" w:hAnsi="Times New Roman" w:cs="Times New Roman"/>
-          <w:color w:val="FFFFFF"/>
-          <w:kern w:val="0"/>
-          <w:shd w:val="clear" w:color="auto" w:fill="34AEEF"/>
-          <w14:ligatures w14:val="none"/>
-        </w:rPr>
-        <w:t xml:space="preserve">[Mention your specific technical capabilities here, including tools, </w:t>
-      </w:r>
-      <w:proofErr w:type="gramStart"/>
-      <w:r>
-        <w:rPr>
-          <w:rFonts w:ascii="Times New Roman" w:eastAsia="Times New Roman" w:hAnsi="Times New Roman" w:cs="Times New Roman"/>
-          <w:color w:val="FFFFFF"/>
-          <w:kern w:val="0"/>
-          <w:shd w:val="clear" w:color="auto" w:fill="34AEEF"/>
-          <w14:ligatures w14:val="none"/>
-        </w:rPr>
-        <w:t>frameworks</w:t>
-      </w:r>
-      <w:proofErr w:type="gramEnd"/>
-      <w:r>
-        <w:rPr>
-          <w:rFonts w:ascii="Times New Roman" w:eastAsia="Times New Roman" w:hAnsi="Times New Roman" w:cs="Times New Roman"/>
-          <w:color w:val="FFFFFF"/>
-          <w:kern w:val="0"/>
-          <w:shd w:val="clear" w:color="auto" w:fill="34AEEF"/>
-          <w14:ligatures w14:val="none"/>
-        </w:rPr>
-        <w:t xml:space="preserve"> and programming languages you’re familiar with.]</w:t>
+        <w:t>Technical Skills: Tableau, Python, Spark, R, SAS, SQL, MATLAB, Microsoft Office, Object Oriented Design, Data Mining, Big Data Processing Frameworks, Model Optimization using Integer Programming &amp; Constraint Programming, basic knowledge of SPSS, Javascript, and Java</w:t>
       </w:r>
     </w:p>
     <w:p>
@@ -1455,25 +1080,7 @@
           <w:kern w:val="0"/>
           <w14:ligatures w14:val="none"/>
         </w:rPr>
-        <w:t xml:space="preserve">Languages: Fluent in English, Bahasa </w:t>
-      </w:r>
-      <w:proofErr w:type="spellStart"/>
-      <w:r>
-        <w:rPr>
-          <w:rFonts w:ascii="Times New Roman" w:eastAsia="Times New Roman" w:hAnsi="Times New Roman" w:cs="Times New Roman"/>
-          <w:kern w:val="0"/>
-          <w14:ligatures w14:val="none"/>
-        </w:rPr>
-        <w:t>Melayu</w:t>
-      </w:r>
-      <w:proofErr w:type="spellEnd"/>
-      <w:r>
-        <w:rPr>
-          <w:rFonts w:ascii="Times New Roman" w:eastAsia="Times New Roman" w:hAnsi="Times New Roman" w:cs="Times New Roman"/>
-          <w:kern w:val="0"/>
-          <w14:ligatures w14:val="none"/>
-        </w:rPr>
-        <w:t xml:space="preserve"> and Chinese</w:t>
+        <w:t>Languages: Fluent in English, Bahasa Melayu and Chinese</w:t>
       </w:r>
     </w:p>
     <w:p>
@@ -1495,18 +1102,8 @@
           <w:kern w:val="0"/>
           <w14:ligatures w14:val="none"/>
         </w:rPr>
-        <w:t xml:space="preserve">Availability: 1 </w:t>
+        <w:t>Availability: 1 Month’s Notice</w:t>
       </w:r>
-      <w:proofErr w:type="spellStart"/>
-      <w:r>
-        <w:rPr>
-          <w:rFonts w:ascii="Times New Roman" w:eastAsia="Times New Roman" w:hAnsi="Times New Roman" w:cs="Times New Roman"/>
-          <w:kern w:val="0"/>
-          <w14:ligatures w14:val="none"/>
-        </w:rPr>
-        <w:t>Month’s Notice</w:t>
-      </w:r>
-      <w:proofErr w:type="spellEnd"/>
     </w:p>
     <w:p/>
     <w:sectPr>

</xml_diff>